<commit_message>
Update header and footer cho tài liệu change management plan
</commit_message>
<xml_diff>
--- a/1. Project management/5. Change management plan/AS_PM_ChangeManagementPlan.docx
+++ b/1. Project management/5. Change management plan/AS_PM_ChangeManagementPlan.docx
@@ -20,7 +20,7 @@
           <w:color w:val="FFFFFF" w:themeColor="background1"/>
           <w:sz w:val="72"/>
           <w:szCs w:val="52"/>
-          <w:lang w:eastAsia="vi-VN"/>
+          <w:lang w:val="en-US"/>
         </w:rPr>
         <mc:AlternateContent>
           <mc:Choice Requires="wps">
@@ -2725,7 +2725,7 @@
           <v:shape id="_x0000_i1025" type="#_x0000_t75" style="width:312.75pt;height:523.5pt" o:ole="">
             <v:imagedata r:id="rId8" o:title=""/>
           </v:shape>
-          <o:OLEObject Type="Embed" ProgID="Visio.Drawing.15" ShapeID="_x0000_i1025" DrawAspect="Content" ObjectID="_1447216265" r:id="rId9"/>
+          <o:OLEObject Type="Embed" ProgID="Visio.Drawing.15" ShapeID="_x0000_i1025" DrawAspect="Content" ObjectID="_1459758402" r:id="rId9"/>
         </w:object>
       </w:r>
     </w:p>
@@ -2984,7 +2984,7 @@
       <w:tr>
         <w:trPr>
           <w:cnfStyle w:val="000000100000" w:firstRow="0" w:lastRow="0" w:firstColumn="0" w:lastColumn="0" w:oddVBand="0" w:evenVBand="0" w:oddHBand="1" w:evenHBand="0" w:firstRowFirstColumn="0" w:firstRowLastColumn="0" w:lastRowFirstColumn="0" w:lastRowLastColumn="0"/>
-          <w:trHeight w:val="861"/>
+          <w:trHeight w:val="321"/>
           <w:jc w:val="center"/>
         </w:trPr>
         <w:tc>
@@ -3068,6 +3068,7 @@
           <w:p>
             <w:pPr>
               <w:spacing w:line="288" w:lineRule="auto"/>
+              <w:jc w:val="both"/>
               <w:cnfStyle w:val="000000100000" w:firstRow="0" w:lastRow="0" w:firstColumn="0" w:lastColumn="0" w:oddVBand="0" w:evenVBand="0" w:oddHBand="1" w:evenHBand="0" w:firstRowFirstColumn="0" w:firstRowLastColumn="0" w:lastRowFirstColumn="0" w:lastRowLastColumn="0"/>
               <w:rPr>
                 <w:rFonts w:asciiTheme="majorHAnsi" w:hAnsiTheme="majorHAnsi" w:cstheme="majorHAnsi"/>
@@ -3169,7 +3170,7 @@
       </w:tr>
       <w:tr>
         <w:trPr>
-          <w:trHeight w:val="251"/>
+          <w:trHeight w:val="501"/>
           <w:jc w:val="center"/>
         </w:trPr>
         <w:tc>
@@ -3218,6 +3219,7 @@
           <w:p>
             <w:pPr>
               <w:contextualSpacing/>
+              <w:jc w:val="both"/>
               <w:cnfStyle w:val="000000000000" w:firstRow="0" w:lastRow="0" w:firstColumn="0" w:lastColumn="0" w:oddVBand="0" w:evenVBand="0" w:oddHBand="0" w:evenHBand="0" w:firstRowFirstColumn="0" w:firstRowLastColumn="0" w:lastRowFirstColumn="0" w:lastRowLastColumn="0"/>
               <w:rPr>
                 <w:rFonts w:asciiTheme="majorHAnsi" w:hAnsiTheme="majorHAnsi" w:cstheme="majorHAnsi"/>
@@ -3247,6 +3249,7 @@
           <w:p>
             <w:pPr>
               <w:spacing w:line="288" w:lineRule="auto"/>
+              <w:jc w:val="both"/>
               <w:cnfStyle w:val="000000000000" w:firstRow="0" w:lastRow="0" w:firstColumn="0" w:lastColumn="0" w:oddVBand="0" w:evenVBand="0" w:oddHBand="0" w:evenHBand="0" w:firstRowFirstColumn="0" w:firstRowLastColumn="0" w:lastRowFirstColumn="0" w:lastRowLastColumn="0"/>
               <w:rPr>
                 <w:rFonts w:asciiTheme="majorHAnsi" w:hAnsiTheme="majorHAnsi" w:cstheme="majorHAnsi"/>
@@ -3412,6 +3415,7 @@
               </w:numPr>
               <w:spacing w:before="0"/>
               <w:ind w:left="360"/>
+              <w:jc w:val="both"/>
               <w:cnfStyle w:val="000000100000" w:firstRow="0" w:lastRow="0" w:firstColumn="0" w:lastColumn="0" w:oddVBand="0" w:evenVBand="0" w:oddHBand="1" w:evenHBand="0" w:firstRowFirstColumn="0" w:firstRowLastColumn="0" w:lastRowFirstColumn="0" w:lastRowLastColumn="0"/>
               <w:rPr>
                 <w:rFonts w:asciiTheme="majorHAnsi" w:hAnsiTheme="majorHAnsi" w:cstheme="majorHAnsi"/>
@@ -3481,6 +3485,7 @@
               </w:numPr>
               <w:spacing w:before="0"/>
               <w:ind w:left="360"/>
+              <w:jc w:val="both"/>
               <w:cnfStyle w:val="000000100000" w:firstRow="0" w:lastRow="0" w:firstColumn="0" w:lastColumn="0" w:oddVBand="0" w:evenVBand="0" w:oddHBand="1" w:evenHBand="0" w:firstRowFirstColumn="0" w:firstRowLastColumn="0" w:lastRowFirstColumn="0" w:lastRowLastColumn="0"/>
               <w:rPr>
                 <w:rFonts w:asciiTheme="majorHAnsi" w:hAnsiTheme="majorHAnsi" w:cstheme="majorHAnsi"/>
@@ -3530,6 +3535,7 @@
               </w:numPr>
               <w:spacing w:line="288" w:lineRule="auto"/>
               <w:ind w:left="360"/>
+              <w:jc w:val="both"/>
               <w:cnfStyle w:val="000000100000" w:firstRow="0" w:lastRow="0" w:firstColumn="0" w:lastColumn="0" w:oddVBand="0" w:evenVBand="0" w:oddHBand="1" w:evenHBand="0" w:firstRowFirstColumn="0" w:firstRowLastColumn="0" w:lastRowFirstColumn="0" w:lastRowLastColumn="0"/>
               <w:rPr>
                 <w:rFonts w:asciiTheme="majorHAnsi" w:hAnsiTheme="majorHAnsi" w:cstheme="majorHAnsi"/>
@@ -3553,6 +3559,7 @@
           </w:p>
           <w:p>
             <w:pPr>
+              <w:jc w:val="both"/>
               <w:cnfStyle w:val="000000100000" w:firstRow="0" w:lastRow="0" w:firstColumn="0" w:lastColumn="0" w:oddVBand="0" w:evenVBand="0" w:oddHBand="1" w:evenHBand="0" w:firstRowFirstColumn="0" w:firstRowLastColumn="0" w:lastRowFirstColumn="0" w:lastRowLastColumn="0"/>
               <w:rPr>
                 <w:rFonts w:asciiTheme="majorHAnsi" w:hAnsiTheme="majorHAnsi" w:cstheme="majorHAnsi"/>
@@ -3687,6 +3694,7 @@
               </w:numPr>
               <w:spacing w:before="0"/>
               <w:ind w:left="215" w:hanging="270"/>
+              <w:jc w:val="both"/>
               <w:cnfStyle w:val="000000100000" w:firstRow="0" w:lastRow="0" w:firstColumn="0" w:lastColumn="0" w:oddVBand="0" w:evenVBand="0" w:oddHBand="1" w:evenHBand="0" w:firstRowFirstColumn="0" w:firstRowLastColumn="0" w:lastRowFirstColumn="0" w:lastRowLastColumn="0"/>
               <w:rPr>
                 <w:rFonts w:asciiTheme="majorHAnsi" w:hAnsiTheme="majorHAnsi" w:cstheme="majorHAnsi"/>
@@ -3716,6 +3724,7 @@
               </w:numPr>
               <w:spacing w:before="0"/>
               <w:ind w:left="215" w:hanging="270"/>
+              <w:jc w:val="both"/>
               <w:cnfStyle w:val="000000100000" w:firstRow="0" w:lastRow="0" w:firstColumn="0" w:lastColumn="0" w:oddVBand="0" w:evenVBand="0" w:oddHBand="1" w:evenHBand="0" w:firstRowFirstColumn="0" w:firstRowLastColumn="0" w:lastRowFirstColumn="0" w:lastRowLastColumn="0"/>
               <w:rPr>
                 <w:rFonts w:asciiTheme="majorHAnsi" w:hAnsiTheme="majorHAnsi" w:cstheme="majorHAnsi"/>
@@ -3745,6 +3754,7 @@
               </w:numPr>
               <w:spacing w:before="0"/>
               <w:ind w:left="215" w:hanging="270"/>
+              <w:jc w:val="both"/>
               <w:cnfStyle w:val="000000100000" w:firstRow="0" w:lastRow="0" w:firstColumn="0" w:lastColumn="0" w:oddVBand="0" w:evenVBand="0" w:oddHBand="1" w:evenHBand="0" w:firstRowFirstColumn="0" w:firstRowLastColumn="0" w:lastRowFirstColumn="0" w:lastRowLastColumn="0"/>
               <w:rPr>
                 <w:rFonts w:asciiTheme="majorHAnsi" w:hAnsiTheme="majorHAnsi" w:cstheme="majorHAnsi"/>
@@ -3767,6 +3777,7 @@
           </w:p>
           <w:p>
             <w:pPr>
+              <w:jc w:val="both"/>
               <w:cnfStyle w:val="000000100000" w:firstRow="0" w:lastRow="0" w:firstColumn="0" w:lastColumn="0" w:oddVBand="0" w:evenVBand="0" w:oddHBand="1" w:evenHBand="0" w:firstRowFirstColumn="0" w:firstRowLastColumn="0" w:lastRowFirstColumn="0" w:lastRowLastColumn="0"/>
               <w:rPr>
                 <w:rFonts w:asciiTheme="majorHAnsi" w:hAnsiTheme="majorHAnsi" w:cstheme="majorHAnsi"/>
@@ -3889,6 +3900,7 @@
                 <w:numId w:val="30"/>
               </w:numPr>
               <w:ind w:left="360"/>
+              <w:jc w:val="both"/>
               <w:cnfStyle w:val="000000000000" w:firstRow="0" w:lastRow="0" w:firstColumn="0" w:lastColumn="0" w:oddVBand="0" w:evenVBand="0" w:oddHBand="0" w:evenHBand="0" w:firstRowFirstColumn="0" w:firstRowLastColumn="0" w:lastRowFirstColumn="0" w:lastRowLastColumn="0"/>
               <w:rPr>
                 <w:rFonts w:asciiTheme="majorHAnsi" w:hAnsiTheme="majorHAnsi" w:cstheme="majorHAnsi"/>
@@ -4120,6 +4132,7 @@
               </w:numPr>
               <w:spacing w:before="0"/>
               <w:ind w:left="360"/>
+              <w:jc w:val="both"/>
               <w:cnfStyle w:val="000000100000" w:firstRow="0" w:lastRow="0" w:firstColumn="0" w:lastColumn="0" w:oddVBand="0" w:evenVBand="0" w:oddHBand="1" w:evenHBand="0" w:firstRowFirstColumn="0" w:firstRowLastColumn="0" w:lastRowFirstColumn="0" w:lastRowLastColumn="0"/>
               <w:rPr>
                 <w:rFonts w:asciiTheme="majorHAnsi" w:hAnsiTheme="majorHAnsi" w:cstheme="majorHAnsi"/>
@@ -4173,6 +4186,7 @@
               </w:numPr>
               <w:spacing w:before="0"/>
               <w:ind w:left="360"/>
+              <w:jc w:val="both"/>
               <w:cnfStyle w:val="000000100000" w:firstRow="0" w:lastRow="0" w:firstColumn="0" w:lastColumn="0" w:oddVBand="0" w:evenVBand="0" w:oddHBand="1" w:evenHBand="0" w:firstRowFirstColumn="0" w:firstRowLastColumn="0" w:lastRowFirstColumn="0" w:lastRowLastColumn="0"/>
               <w:rPr>
                 <w:rFonts w:asciiTheme="majorHAnsi" w:hAnsiTheme="majorHAnsi" w:cstheme="majorHAnsi"/>
@@ -4198,6 +4212,7 @@
               <w:pStyle w:val="ListParagraph"/>
               <w:spacing w:before="0"/>
               <w:ind w:left="360"/>
+              <w:jc w:val="both"/>
               <w:cnfStyle w:val="000000100000" w:firstRow="0" w:lastRow="0" w:firstColumn="0" w:lastColumn="0" w:oddVBand="0" w:evenVBand="0" w:oddHBand="1" w:evenHBand="0" w:firstRowFirstColumn="0" w:firstRowLastColumn="0" w:lastRowFirstColumn="0" w:lastRowLastColumn="0"/>
               <w:rPr>
                 <w:rFonts w:asciiTheme="majorHAnsi" w:hAnsiTheme="majorHAnsi" w:cstheme="majorHAnsi"/>
@@ -4408,6 +4423,7 @@
           </w:tcPr>
           <w:p>
             <w:pPr>
+              <w:jc w:val="both"/>
               <w:cnfStyle w:val="000000000000" w:firstRow="0" w:lastRow="0" w:firstColumn="0" w:lastColumn="0" w:oddVBand="0" w:evenVBand="0" w:oddHBand="0" w:evenHBand="0" w:firstRowFirstColumn="0" w:firstRowLastColumn="0" w:lastRowFirstColumn="0" w:lastRowLastColumn="0"/>
               <w:rPr>
                 <w:rFonts w:asciiTheme="majorHAnsi" w:hAnsiTheme="majorHAnsi" w:cstheme="majorHAnsi"/>
@@ -4430,6 +4446,7 @@
           </w:p>
           <w:p>
             <w:pPr>
+              <w:jc w:val="both"/>
               <w:cnfStyle w:val="000000000000" w:firstRow="0" w:lastRow="0" w:firstColumn="0" w:lastColumn="0" w:oddVBand="0" w:evenVBand="0" w:oddHBand="0" w:evenHBand="0" w:firstRowFirstColumn="0" w:firstRowLastColumn="0" w:lastRowFirstColumn="0" w:lastRowLastColumn="0"/>
               <w:rPr>
                 <w:rFonts w:asciiTheme="majorHAnsi" w:hAnsiTheme="majorHAnsi" w:cstheme="majorHAnsi"/>
@@ -4740,7 +4757,6 @@
               <w:tabs>
                 <w:tab w:val="left" w:pos="810"/>
               </w:tabs>
-              <w:jc w:val="center"/>
               <w:rPr>
                 <w:rFonts w:asciiTheme="majorHAnsi" w:hAnsiTheme="majorHAnsi" w:cstheme="majorHAnsi"/>
                 <w:bCs/>
@@ -4774,6 +4790,7 @@
                 <w:tab w:val="left" w:pos="810"/>
               </w:tabs>
               <w:spacing w:after="0"/>
+              <w:jc w:val="both"/>
               <w:rPr>
                 <w:rFonts w:asciiTheme="majorHAnsi" w:hAnsiTheme="majorHAnsi" w:cstheme="majorHAnsi"/>
                 <w:color w:val="000000"/>
@@ -4805,7 +4822,6 @@
                 <w:tab w:val="left" w:pos="810"/>
               </w:tabs>
               <w:spacing w:after="0"/>
-              <w:jc w:val="center"/>
               <w:rPr>
                 <w:rFonts w:asciiTheme="majorHAnsi" w:hAnsiTheme="majorHAnsi" w:cstheme="majorHAnsi"/>
                 <w:bCs/>
@@ -4836,6 +4852,7 @@
                 <w:tab w:val="left" w:pos="810"/>
               </w:tabs>
               <w:spacing w:after="0"/>
+              <w:jc w:val="both"/>
               <w:rPr>
                 <w:rFonts w:asciiTheme="majorHAnsi" w:hAnsiTheme="majorHAnsi" w:cstheme="majorHAnsi"/>
                 <w:color w:val="000000"/>
@@ -4867,7 +4884,6 @@
                 <w:tab w:val="left" w:pos="810"/>
               </w:tabs>
               <w:spacing w:after="0"/>
-              <w:jc w:val="center"/>
               <w:rPr>
                 <w:rFonts w:asciiTheme="majorHAnsi" w:hAnsiTheme="majorHAnsi" w:cstheme="majorHAnsi"/>
                 <w:bCs/>
@@ -4901,6 +4917,7 @@
                 <w:tab w:val="left" w:pos="810"/>
               </w:tabs>
               <w:spacing w:after="0" w:line="240" w:lineRule="auto"/>
+              <w:jc w:val="both"/>
               <w:rPr>
                 <w:rFonts w:asciiTheme="majorHAnsi" w:hAnsiTheme="majorHAnsi" w:cstheme="majorHAnsi"/>
                 <w:color w:val="000000"/>
@@ -4933,7 +4950,6 @@
                 <w:tab w:val="left" w:pos="810"/>
               </w:tabs>
               <w:spacing w:after="0"/>
-              <w:jc w:val="center"/>
               <w:rPr>
                 <w:rFonts w:asciiTheme="majorHAnsi" w:hAnsiTheme="majorHAnsi" w:cstheme="majorHAnsi"/>
                 <w:bCs/>
@@ -4967,6 +4983,7 @@
                 <w:tab w:val="left" w:pos="810"/>
               </w:tabs>
               <w:spacing w:after="0"/>
+              <w:jc w:val="both"/>
               <w:rPr>
                 <w:rFonts w:asciiTheme="majorHAnsi" w:hAnsiTheme="majorHAnsi" w:cstheme="majorHAnsi"/>
                 <w:color w:val="000000"/>
@@ -5001,7 +5018,6 @@
                 <w:tab w:val="left" w:pos="810"/>
               </w:tabs>
               <w:spacing w:after="0"/>
-              <w:jc w:val="center"/>
               <w:rPr>
                 <w:rFonts w:asciiTheme="majorHAnsi" w:hAnsiTheme="majorHAnsi" w:cstheme="majorHAnsi"/>
                 <w:bCs/>
@@ -5032,6 +5048,7 @@
                 <w:tab w:val="left" w:pos="810"/>
               </w:tabs>
               <w:spacing w:after="0"/>
+              <w:jc w:val="both"/>
               <w:rPr>
                 <w:rFonts w:asciiTheme="majorHAnsi" w:hAnsiTheme="majorHAnsi" w:cstheme="majorHAnsi"/>
                 <w:color w:val="000000"/>
@@ -5363,6 +5380,9 @@
         </w:tc>
       </w:tr>
       <w:tr>
+        <w:trPr>
+          <w:trHeight w:val="755"/>
+        </w:trPr>
         <w:tc>
           <w:tcPr>
             <w:tcW w:w="540" w:type="dxa"/>
@@ -5396,6 +5416,7 @@
           </w:tcPr>
           <w:p>
             <w:pPr>
+              <w:jc w:val="both"/>
               <w:rPr>
                 <w:rFonts w:cs="Times New Roman"/>
                 <w:color w:val="000000" w:themeColor="text1"/>
@@ -5422,6 +5443,7 @@
           <w:p>
             <w:pPr>
               <w:spacing w:before="120" w:after="120"/>
+              <w:jc w:val="both"/>
               <w:rPr>
                 <w:rFonts w:cs="Times New Roman"/>
                 <w:color w:val="000000" w:themeColor="text1"/>
@@ -5442,6 +5464,7 @@
           <w:p>
             <w:pPr>
               <w:spacing w:before="120" w:after="120"/>
+              <w:jc w:val="both"/>
               <w:rPr>
                 <w:rFonts w:cs="Times New Roman"/>
                 <w:color w:val="000000" w:themeColor="text1"/>
@@ -5462,6 +5485,7 @@
           <w:p>
             <w:pPr>
               <w:spacing w:before="120" w:after="120"/>
+              <w:jc w:val="both"/>
               <w:rPr>
                 <w:rFonts w:cs="Times New Roman"/>
                 <w:color w:val="000000" w:themeColor="text1"/>
@@ -5512,6 +5536,7 @@
           </w:tcPr>
           <w:p>
             <w:pPr>
+              <w:jc w:val="both"/>
               <w:rPr>
                 <w:rFonts w:cs="Times New Roman"/>
                 <w:color w:val="000000" w:themeColor="text1"/>
@@ -5536,6 +5561,7 @@
           </w:tcPr>
           <w:p>
             <w:pPr>
+              <w:jc w:val="both"/>
               <w:rPr>
                 <w:rFonts w:cs="Times New Roman"/>
                 <w:color w:val="000000" w:themeColor="text1"/>
@@ -5588,6 +5614,7 @@
           </w:tcPr>
           <w:p>
             <w:pPr>
+              <w:jc w:val="both"/>
               <w:rPr>
                 <w:rFonts w:cs="Times New Roman"/>
                 <w:color w:val="000000" w:themeColor="text1"/>
@@ -5613,6 +5640,7 @@
           </w:tcPr>
           <w:p>
             <w:pPr>
+              <w:jc w:val="both"/>
               <w:rPr>
                 <w:rFonts w:cs="Times New Roman"/>
                 <w:color w:val="000000" w:themeColor="text1"/>
@@ -5663,6 +5691,7 @@
           </w:tcPr>
           <w:p>
             <w:pPr>
+              <w:jc w:val="both"/>
               <w:rPr>
                 <w:rFonts w:cs="Times New Roman"/>
                 <w:color w:val="000000" w:themeColor="text1"/>
@@ -5687,6 +5716,7 @@
           </w:tcPr>
           <w:p>
             <w:pPr>
+              <w:jc w:val="both"/>
               <w:rPr>
                 <w:rFonts w:cs="Times New Roman"/>
                 <w:color w:val="000000" w:themeColor="text1"/>
@@ -6545,7 +6575,15 @@
         <w:rPr>
           <w:sz w:val="24"/>
         </w:rPr>
-        <w:t>As change requests are submitted to the Change Manager by the project team/stakeholders, the Project Manager will log the requests in the change log and the CCB will convene every other Friday to review all change requests.  For a change request to be approved, all CCB members must vote in favor.  In the event more information is needed for a particular change request, the request will be deferred and sent back to the requestor for more information or clarification</w:t>
+        <w:t>As change requests are submitted to the Change Manager by the project team/stakeholders, the Pr</w:t>
+      </w:r>
+      <w:bookmarkStart w:id="22" w:name="_GoBack"/>
+      <w:bookmarkEnd w:id="22"/>
+      <w:r>
+        <w:rPr>
+          <w:sz w:val="24"/>
+        </w:rPr>
+        <w:t>oject Manager will log the requests in the change log and the CCB will convene every other Friday to review all change requests.  For a change request to be approved, all CCB members must vote in favor.  In the event more information is needed for a particular change request, the request will be deferred and sent back to the requestor for more information or clarification</w:t>
       </w:r>
     </w:p>
     <w:p>
@@ -6587,10 +6625,8 @@
         </w:rPr>
         <w:br w:type="page"/>
       </w:r>
-      <w:bookmarkStart w:id="22" w:name="_Toc357495405"/>
-      <w:bookmarkStart w:id="23" w:name="_Toc372917020"/>
-      <w:bookmarkStart w:id="24" w:name="_GoBack"/>
-      <w:bookmarkEnd w:id="24"/>
+      <w:bookmarkStart w:id="23" w:name="_Toc357495405"/>
+      <w:bookmarkStart w:id="24" w:name="_Toc372917020"/>
     </w:p>
     <w:p>
       <w:pPr>
@@ -6614,8 +6650,8 @@
         <w:lastRenderedPageBreak/>
         <w:t>Templates</w:t>
       </w:r>
-      <w:bookmarkEnd w:id="22"/>
       <w:bookmarkEnd w:id="23"/>
+      <w:bookmarkEnd w:id="24"/>
     </w:p>
     <w:p>
       <w:pPr>
@@ -6744,7 +6780,7 @@
         <w:noProof/>
         <w:color w:val="7B7B7B" w:themeColor="accent3" w:themeShade="BF"/>
         <w:sz w:val="24"/>
-        <w:lang w:eastAsia="vi-VN"/>
+        <w:lang w:val="en-US"/>
       </w:rPr>
       <mc:AlternateContent>
         <mc:Choice Requires="wps">
@@ -6752,10 +6788,10 @@
             <wp:anchor distT="0" distB="0" distL="114300" distR="114300" simplePos="0" relativeHeight="251675648" behindDoc="0" locked="0" layoutInCell="1" allowOverlap="1" wp14:anchorId="32F814F0" wp14:editId="724815C6">
               <wp:simplePos x="0" y="0"/>
               <wp:positionH relativeFrom="margin">
-                <wp:align>center</wp:align>
+                <wp:posOffset>-104775</wp:posOffset>
               </wp:positionH>
               <wp:positionV relativeFrom="paragraph">
-                <wp:posOffset>247960</wp:posOffset>
+                <wp:posOffset>-47625</wp:posOffset>
               </wp:positionV>
               <wp:extent cx="5876925" cy="0"/>
               <wp:effectExtent l="0" t="0" r="28575" b="19050"/>
@@ -6808,7 +6844,7 @@
         </mc:Choice>
         <mc:Fallback>
           <w:pict>
-            <v:line w14:anchorId="7105A6DF" id="Straight Connector 12" o:spid="_x0000_s1026" style="position:absolute;z-index:251675648;visibility:visible;mso-wrap-style:square;mso-width-percent:0;mso-wrap-distance-left:9pt;mso-wrap-distance-top:0;mso-wrap-distance-right:9pt;mso-wrap-distance-bottom:0;mso-position-horizontal:center;mso-position-horizontal-relative:margin;mso-position-vertical:absolute;mso-position-vertical-relative:text;mso-width-percent:0;mso-width-relative:margin" from="0,19.5pt" to="462.75pt,19.5pt" o:gfxdata="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" strokecolor="#7b7b7b [2406]" strokeweight="1.5pt">
+            <v:line w14:anchorId="64561C06" id="Straight Connector 12" o:spid="_x0000_s1026" style="position:absolute;z-index:251675648;visibility:visible;mso-wrap-style:square;mso-width-percent:0;mso-wrap-distance-left:9pt;mso-wrap-distance-top:0;mso-wrap-distance-right:9pt;mso-wrap-distance-bottom:0;mso-position-horizontal:absolute;mso-position-horizontal-relative:margin;mso-position-vertical:absolute;mso-position-vertical-relative:text;mso-width-percent:0;mso-width-relative:margin" from="-8.25pt,-3.75pt" to="454.5pt,-3.75pt" o:gfxdata="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" strokecolor="#7b7b7b [2406]" strokeweight="1.5pt">
               <v:stroke joinstyle="miter"/>
               <w10:wrap anchorx="margin"/>
             </v:line>
@@ -6856,7 +6892,7 @@
         <w:noProof/>
         <w:color w:val="7B7B7B" w:themeColor="accent3" w:themeShade="BF"/>
         <w:sz w:val="24"/>
-        <w:lang w:eastAsia="vi-VN"/>
+        <w:lang w:val="en-US"/>
       </w:rPr>
       <mc:AlternateContent>
         <mc:Choice Requires="wps">
@@ -6864,10 +6900,10 @@
             <wp:anchor distT="0" distB="0" distL="114300" distR="114300" simplePos="0" relativeHeight="251681792" behindDoc="0" locked="0" layoutInCell="1" allowOverlap="1" wp14:anchorId="28796959" wp14:editId="54CB34E0">
               <wp:simplePos x="0" y="0"/>
               <wp:positionH relativeFrom="column">
-                <wp:posOffset>-106993</wp:posOffset>
+                <wp:posOffset>-106680</wp:posOffset>
               </wp:positionH>
               <wp:positionV relativeFrom="paragraph">
-                <wp:posOffset>226695</wp:posOffset>
+                <wp:posOffset>-20955</wp:posOffset>
               </wp:positionV>
               <wp:extent cx="5876925" cy="0"/>
               <wp:effectExtent l="0" t="0" r="28575" b="19050"/>
@@ -6920,7 +6956,7 @@
         </mc:Choice>
         <mc:Fallback>
           <w:pict>
-            <v:line w14:anchorId="6644DA1C" id="Straight Connector 3" o:spid="_x0000_s1026" style="position:absolute;z-index:251681792;visibility:visible;mso-wrap-style:square;mso-width-percent:0;mso-wrap-distance-left:9pt;mso-wrap-distance-top:0;mso-wrap-distance-right:9pt;mso-wrap-distance-bottom:0;mso-position-horizontal:absolute;mso-position-horizontal-relative:text;mso-position-vertical:absolute;mso-position-vertical-relative:text;mso-width-percent:0;mso-width-relative:margin" from="-8.4pt,17.85pt" to="454.35pt,17.85pt" o:gfxdata="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" strokecolor="#7b7b7b [2406]" strokeweight="1.5pt">
+            <v:line w14:anchorId="675B014B" id="Straight Connector 3" o:spid="_x0000_s1026" style="position:absolute;z-index:251681792;visibility:visible;mso-wrap-style:square;mso-width-percent:0;mso-wrap-distance-left:9pt;mso-wrap-distance-top:0;mso-wrap-distance-right:9pt;mso-wrap-distance-bottom:0;mso-position-horizontal:absolute;mso-position-horizontal-relative:text;mso-position-vertical:absolute;mso-position-vertical-relative:text;mso-width-percent:0;mso-width-relative:margin" from="-8.4pt,-1.65pt" to="454.35pt,-1.65pt" o:gfxdata="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" strokecolor="#7b7b7b [2406]" strokeweight="1.5pt">
               <v:stroke joinstyle="miter"/>
             </v:line>
           </w:pict>
@@ -7045,7 +7081,7 @@
               <w:noProof/>
               <w:color w:val="7B7B7B" w:themeColor="accent3" w:themeShade="BF"/>
               <w:sz w:val="24"/>
-              <w:lang w:eastAsia="vi-VN"/>
+              <w:lang w:val="en-US"/>
             </w:rPr>
             <mc:AlternateContent>
               <mc:Choice Requires="wps">
@@ -7053,7 +7089,7 @@
                   <wp:anchor distT="0" distB="0" distL="114300" distR="114300" simplePos="0" relativeHeight="251677696" behindDoc="0" locked="0" layoutInCell="1" allowOverlap="1" wp14:anchorId="29049DBF" wp14:editId="31247AE2">
                     <wp:simplePos x="0" y="0"/>
                     <wp:positionH relativeFrom="column">
-                      <wp:posOffset>0</wp:posOffset>
+                      <wp:posOffset>9525</wp:posOffset>
                     </wp:positionH>
                     <wp:positionV relativeFrom="paragraph">
                       <wp:posOffset>62865</wp:posOffset>
@@ -7112,7 +7148,7 @@
               </mc:Choice>
               <mc:Fallback>
                 <w:pict>
-                  <v:line w14:anchorId="621311C9" id="Straight Connector 1" o:spid="_x0000_s1026" style="position:absolute;z-index:251677696;visibility:visible;mso-wrap-style:square;mso-width-percent:0;mso-height-percent:0;mso-wrap-distance-left:9pt;mso-wrap-distance-top:0;mso-wrap-distance-right:9pt;mso-wrap-distance-bottom:0;mso-position-horizontal:absolute;mso-position-horizontal-relative:text;mso-position-vertical:absolute;mso-position-vertical-relative:text;mso-width-percent:0;mso-height-percent:0;mso-width-relative:margin;mso-height-relative:margin" from="0,4.95pt" to="452.25pt,4.95pt" o:gfxdata="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" strokecolor="#7b7b7b [2406]" strokeweight="1.5pt">
+                  <v:line w14:anchorId="09D56666" id="Straight Connector 1" o:spid="_x0000_s1026" style="position:absolute;z-index:251677696;visibility:visible;mso-wrap-style:square;mso-width-percent:0;mso-height-percent:0;mso-wrap-distance-left:9pt;mso-wrap-distance-top:0;mso-wrap-distance-right:9pt;mso-wrap-distance-bottom:0;mso-position-horizontal:absolute;mso-position-horizontal-relative:text;mso-position-vertical:absolute;mso-position-vertical-relative:text;mso-width-percent:0;mso-height-percent:0;mso-width-relative:margin;mso-height-relative:margin" from=".75pt,4.95pt" to="453pt,4.95pt" o:gfxdata="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" strokecolor="#7b7b7b [2406]" strokeweight="1.5pt">
                     <v:stroke joinstyle="miter"/>
                   </v:line>
                 </w:pict>
@@ -7266,7 +7302,7 @@
         <w:noProof/>
         <w:color w:val="7B7B7B" w:themeColor="accent3" w:themeShade="BF"/>
         <w:sz w:val="24"/>
-        <w:lang w:eastAsia="vi-VN"/>
+        <w:lang w:val="en-US"/>
       </w:rPr>
       <mc:AlternateContent>
         <mc:Choice Requires="wps">
@@ -7274,10 +7310,10 @@
             <wp:anchor distT="0" distB="0" distL="114300" distR="114300" simplePos="0" relativeHeight="251679744" behindDoc="0" locked="0" layoutInCell="1" allowOverlap="1" wp14:anchorId="2ACA8370" wp14:editId="362135C8">
               <wp:simplePos x="0" y="0"/>
               <wp:positionH relativeFrom="column">
-                <wp:posOffset>0</wp:posOffset>
+                <wp:posOffset>-9525</wp:posOffset>
               </wp:positionH>
               <wp:positionV relativeFrom="paragraph">
-                <wp:posOffset>62865</wp:posOffset>
+                <wp:posOffset>43815</wp:posOffset>
               </wp:positionV>
               <wp:extent cx="5686425" cy="0"/>
               <wp:effectExtent l="0" t="0" r="28575" b="19050"/>
@@ -7330,7 +7366,7 @@
         </mc:Choice>
         <mc:Fallback>
           <w:pict>
-            <v:line w14:anchorId="168C340D" id="Straight Connector 11" o:spid="_x0000_s1026" style="position:absolute;z-index:251679744;visibility:visible;mso-wrap-style:square;mso-width-percent:0;mso-wrap-distance-left:9pt;mso-wrap-distance-top:0;mso-wrap-distance-right:9pt;mso-wrap-distance-bottom:0;mso-position-horizontal:absolute;mso-position-horizontal-relative:text;mso-position-vertical:absolute;mso-position-vertical-relative:text;mso-width-percent:0;mso-width-relative:margin" from="0,4.95pt" to="447.75pt,4.95pt" o:gfxdata="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" strokecolor="#7b7b7b [2406]" strokeweight="1.5pt">
+            <v:line w14:anchorId="701F583B" id="Straight Connector 11" o:spid="_x0000_s1026" style="position:absolute;z-index:251679744;visibility:visible;mso-wrap-style:square;mso-width-percent:0;mso-wrap-distance-left:9pt;mso-wrap-distance-top:0;mso-wrap-distance-right:9pt;mso-wrap-distance-bottom:0;mso-position-horizontal:absolute;mso-position-horizontal-relative:text;mso-position-vertical:absolute;mso-position-vertical-relative:text;mso-width-percent:0;mso-width-relative:margin" from="-.75pt,3.45pt" to="447pt,3.45pt" o:gfxdata="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" strokecolor="#7b7b7b [2406]" strokeweight="1.5pt">
               <v:stroke joinstyle="miter"/>
             </v:line>
           </w:pict>
@@ -7370,7 +7406,7 @@
         <v:path o:extrusionok="f" gradientshapeok="t" o:connecttype="rect"/>
         <o:lock v:ext="edit" aspectratio="t"/>
       </v:shapetype>
-      <v:shape id="_x0000_i1030" type="#_x0000_t75" style="width:11.25pt;height:11.25pt" o:bullet="t">
+      <v:shape id="_x0000_i1027" type="#_x0000_t75" style="width:11.25pt;height:11.25pt" o:bullet="t">
         <v:imagedata r:id="rId1" o:title="mso54FB"/>
       </v:shape>
     </w:pict>
@@ -12581,7 +12617,7 @@
 </file>
 
 <file path=customXml/itemProps1.xml><?xml version="1.0" encoding="utf-8"?>
-<ds:datastoreItem xmlns:ds="http://schemas.openxmlformats.org/officeDocument/2006/customXml" ds:itemID="{78E1D833-65C4-47C5-8F29-4AFEF544D252}">
+<ds:datastoreItem xmlns:ds="http://schemas.openxmlformats.org/officeDocument/2006/customXml" ds:itemID="{FF2BCF25-DF86-4071-8CF4-A54ED3A1FEEB}">
   <ds:schemaRefs>
     <ds:schemaRef ds:uri="http://schemas.openxmlformats.org/officeDocument/2006/bibliography"/>
   </ds:schemaRefs>

</xml_diff>